<commit_message>
modified document conclusion title
</commit_message>
<xml_diff>
--- a/assignment-10/Lab 10.3.docx
+++ b/assignment-10/Lab 10.3.docx
@@ -1302,7 +1302,7 @@
                 <w:lang w:val="en-IN"/>
               </w:rPr>
               <w:pict w14:anchorId="6C76D7B9">
-                <v:rect id="_x0000_i1125" style="width:0;height:1.5pt" o:hralign="center" o:hrstd="t" o:hr="t" fillcolor="#a0a0a0" stroked="f"/>
+                <v:rect id="_x0000_i1025" style="width:0;height:1.5pt" o:hralign="center" o:hrstd="t" o:hr="t" fillcolor="#a0a0a0" stroked="f"/>
               </w:pict>
             </w:r>
           </w:p>
@@ -1772,6 +1772,7 @@
             <w:r>
               <w:rPr>
                 <w:rFonts w:ascii="Times New Roman" w:hAnsi="Times New Roman" w:cs="Times New Roman"/>
+                <w:noProof/>
                 <w:sz w:val="24"/>
                 <w:szCs w:val="24"/>
                 <w:lang w:val="en-IN"/>
@@ -1893,7 +1894,7 @@
                 <w:lang w:val="en-IN"/>
               </w:rPr>
               <w:pict w14:anchorId="263ED529">
-                <v:rect id="_x0000_i1126" style="width:0;height:1.5pt" o:hralign="center" o:hrstd="t" o:hr="t" fillcolor="#a0a0a0" stroked="f"/>
+                <v:rect id="_x0000_i1026" style="width:0;height:1.5pt" o:hralign="center" o:hrstd="t" o:hr="t" fillcolor="#a0a0a0" stroked="f"/>
               </w:pict>
             </w:r>
           </w:p>
@@ -2309,6 +2310,7 @@
             <w:r>
               <w:rPr>
                 <w:rFonts w:ascii="Times New Roman" w:hAnsi="Times New Roman" w:cs="Times New Roman"/>
+                <w:noProof/>
                 <w:sz w:val="24"/>
                 <w:szCs w:val="24"/>
                 <w:lang w:val="en-IN"/>
@@ -2420,34 +2422,7 @@
                 <w:szCs w:val="24"/>
                 <w:lang w:val="en-IN"/>
               </w:rPr>
-              <w:t xml:space="preserve">AI refactored the nested if-else code </w:t>
-            </w:r>
-            <w:r>
-              <w:rPr>
-                <w:rFonts w:ascii="Times New Roman" w:hAnsi="Times New Roman" w:cs="Times New Roman"/>
-                <w:sz w:val="24"/>
-                <w:szCs w:val="24"/>
-                <w:lang w:val="en-IN"/>
-              </w:rPr>
-              <w:t xml:space="preserve">which checks common elements into </w:t>
-            </w:r>
-            <w:r>
-              <w:rPr>
-                <w:rFonts w:ascii="Times New Roman" w:hAnsi="Times New Roman" w:cs="Times New Roman"/>
-                <w:sz w:val="24"/>
-                <w:szCs w:val="24"/>
-                <w:lang w:val="en-IN"/>
-              </w:rPr>
-              <w:t xml:space="preserve">to more readable code by using </w:t>
-            </w:r>
-            <w:r>
-              <w:rPr>
-                <w:rFonts w:ascii="Times New Roman" w:hAnsi="Times New Roman" w:cs="Times New Roman"/>
-                <w:sz w:val="24"/>
-                <w:szCs w:val="24"/>
-                <w:lang w:val="en-IN"/>
-              </w:rPr>
-              <w:t>sets union</w:t>
+              <w:t>AI refactored the nested if-else code which checks common elements into to more readable code by using sets union</w:t>
             </w:r>
           </w:p>
           <w:p>
@@ -2494,7 +2469,7 @@
                 <w:lang w:val="en-IN"/>
               </w:rPr>
               <w:pict w14:anchorId="53845C23">
-                <v:rect id="_x0000_i1127" style="width:0;height:1.5pt" o:hralign="center" o:hrstd="t" o:hr="t" fillcolor="#a0a0a0" stroked="f"/>
+                <v:rect id="_x0000_i1027" style="width:0;height:1.5pt" o:hralign="center" o:hrstd="t" o:hr="t" fillcolor="#a0a0a0" stroked="f"/>
               </w:pict>
             </w:r>
           </w:p>
@@ -3155,6 +3130,7 @@
             <w:r>
               <w:rPr>
                 <w:rFonts w:ascii="Times New Roman" w:hAnsi="Times New Roman" w:cs="Times New Roman"/>
+                <w:noProof/>
                 <w:sz w:val="24"/>
                 <w:szCs w:val="24"/>
                 <w:lang w:val="en-IN"/>
@@ -3255,34 +3231,7 @@
                 <w:szCs w:val="24"/>
                 <w:lang w:val="en-IN"/>
               </w:rPr>
-              <w:t>AI refactored the</w:t>
-            </w:r>
-            <w:r>
-              <w:rPr>
-                <w:rFonts w:ascii="Times New Roman" w:hAnsi="Times New Roman" w:cs="Times New Roman"/>
-                <w:sz w:val="24"/>
-                <w:szCs w:val="24"/>
-                <w:lang w:val="en-IN"/>
-              </w:rPr>
-              <w:t xml:space="preserve"> variables and functions using naming conventions and doc strings, comments which further improves readability of</w:t>
-            </w:r>
-            <w:r>
-              <w:rPr>
-                <w:rFonts w:ascii="Times New Roman" w:hAnsi="Times New Roman" w:cs="Times New Roman"/>
-                <w:sz w:val="24"/>
-                <w:szCs w:val="24"/>
-                <w:lang w:val="en-IN"/>
-              </w:rPr>
-              <w:t xml:space="preserve"> code</w:t>
-            </w:r>
-            <w:r>
-              <w:rPr>
-                <w:rFonts w:ascii="Times New Roman" w:hAnsi="Times New Roman" w:cs="Times New Roman"/>
-                <w:sz w:val="24"/>
-                <w:szCs w:val="24"/>
-                <w:lang w:val="en-IN"/>
-              </w:rPr>
-              <w:t>.</w:t>
+              <w:t>AI refactored the variables and functions using naming conventions and doc strings, comments which further improves readability of code.</w:t>
             </w:r>
           </w:p>
           <w:p>
@@ -3305,7 +3254,7 @@
                 <w:lang w:val="en-IN"/>
               </w:rPr>
               <w:pict w14:anchorId="17CF872E">
-                <v:rect id="_x0000_i1128" style="width:0;height:1.5pt" o:hralign="center" o:hrstd="t" o:hr="t" fillcolor="#a0a0a0" stroked="f"/>
+                <v:rect id="_x0000_i1028" style="width:0;height:1.5pt" o:hralign="center" o:hrstd="t" o:hr="t" fillcolor="#a0a0a0" stroked="f"/>
               </w:pict>
             </w:r>
           </w:p>
@@ -3860,25 +3809,7 @@
                 <w:lang w:val="en-IN"/>
               </w:rPr>
               <w:br/>
-              <w:t xml:space="preserve">Refactor the long, unstructured function by modularizing it into smaller helper functions. Split the logic into the </w:t>
-            </w:r>
-            <w:r>
-              <w:rPr>
-                <w:rFonts w:ascii="Times New Roman" w:hAnsi="Times New Roman" w:cs="Times New Roman"/>
-                <w:sz w:val="24"/>
-                <w:szCs w:val="24"/>
-                <w:lang w:val="en-IN"/>
-              </w:rPr>
-              <w:t xml:space="preserve">given </w:t>
-            </w:r>
-            <w:r>
-              <w:rPr>
-                <w:rFonts w:ascii="Times New Roman" w:hAnsi="Times New Roman" w:cs="Times New Roman"/>
-                <w:sz w:val="24"/>
-                <w:szCs w:val="24"/>
-                <w:lang w:val="en-IN"/>
-              </w:rPr>
-              <w:t>functions:</w:t>
+              <w:t>Refactor the long, unstructured function by modularizing it into smaller helper functions. Split the logic into the given functions:</w:t>
             </w:r>
           </w:p>
           <w:p>
@@ -4075,6 +4006,7 @@
             <w:r>
               <w:rPr>
                 <w:rFonts w:ascii="Times New Roman" w:hAnsi="Times New Roman" w:cs="Times New Roman"/>
+                <w:noProof/>
                 <w:sz w:val="24"/>
                 <w:szCs w:val="24"/>
                 <w:lang w:val="en-IN"/>
@@ -4164,16 +4096,7 @@
                 <w:szCs w:val="24"/>
                 <w:lang w:val="en-IN"/>
               </w:rPr>
-              <w:t xml:space="preserve">AI refactored the </w:t>
-            </w:r>
-            <w:r>
-              <w:rPr>
-                <w:rFonts w:ascii="Times New Roman" w:hAnsi="Times New Roman" w:cs="Times New Roman"/>
-                <w:sz w:val="24"/>
-                <w:szCs w:val="24"/>
-                <w:lang w:val="en-IN"/>
-              </w:rPr>
-              <w:t xml:space="preserve">long unstructured function into small cleaner modular function </w:t>
+              <w:t xml:space="preserve">AI refactored the long unstructured function into small cleaner modular function </w:t>
             </w:r>
             <w:r>
               <w:rPr>
@@ -4231,7 +4154,7 @@
                 <w:lang w:val="en-IN"/>
               </w:rPr>
               <w:pict w14:anchorId="0F81A8BC">
-                <v:rect id="_x0000_i1129" style="width:0;height:1.5pt" o:hralign="center" o:hrstd="t" o:hr="t" fillcolor="#a0a0a0" stroked="f"/>
+                <v:rect id="_x0000_i1029" style="width:0;height:1.5pt" o:hralign="center" o:hrstd="t" o:hr="t" fillcolor="#a0a0a0" stroked="f"/>
               </w:pict>
             </w:r>
           </w:p>
@@ -4702,6 +4625,9 @@
               <w:ind w:left="168"/>
             </w:pPr>
             <w:r>
+              <w:rPr>
+                <w:noProof/>
+              </w:rPr>
               <w:lastRenderedPageBreak/>
               <w:drawing>
                 <wp:inline distT="0" distB="0" distL="0" distR="0" wp14:anchorId="4623723E" wp14:editId="58E29CAC">
@@ -4740,6 +4666,9 @@
               </w:drawing>
             </w:r>
             <w:r>
+              <w:rPr>
+                <w:noProof/>
+              </w:rPr>
               <w:drawing>
                 <wp:inline distT="0" distB="0" distL="0" distR="0" wp14:anchorId="2A2685BA" wp14:editId="22E503AB">
                   <wp:extent cx="4492625" cy="882650"/>
@@ -4835,25 +4764,7 @@
                 <w:szCs w:val="24"/>
                 <w:lang w:val="en-IN"/>
               </w:rPr>
-              <w:t xml:space="preserve">AI refactored the </w:t>
-            </w:r>
-            <w:r>
-              <w:rPr>
-                <w:rFonts w:ascii="Times New Roman" w:hAnsi="Times New Roman" w:cs="Times New Roman"/>
-                <w:sz w:val="24"/>
-                <w:szCs w:val="24"/>
-                <w:lang w:val="en-IN"/>
-              </w:rPr>
-              <w:t xml:space="preserve">short unclear code to make proper function naming, variable types and </w:t>
-            </w:r>
-            <w:r>
-              <w:rPr>
-                <w:rFonts w:ascii="Times New Roman" w:hAnsi="Times New Roman" w:cs="Times New Roman"/>
-                <w:sz w:val="24"/>
-                <w:szCs w:val="24"/>
-                <w:lang w:val="en-IN"/>
-              </w:rPr>
-              <w:t>with docstrings and required comments, function call and use case example which further improves readability of code.</w:t>
+              <w:t>AI refactored the short unclear code to make proper function naming, variable types and with docstrings and required comments, function call and use case example which further improves readability of code.</w:t>
             </w:r>
           </w:p>
           <w:p>
@@ -4883,7 +4794,7 @@
               </w:rPr>
               <w:lastRenderedPageBreak/>
               <w:pict w14:anchorId="7C32F089">
-                <v:rect id="_x0000_i1130" style="width:0;height:1.5pt" o:hralign="center" o:hrstd="t" o:hr="t" fillcolor="#a0a0a0" stroked="f"/>
+                <v:rect id="_x0000_i1030" style="width:0;height:1.5pt" o:hralign="center" o:hrstd="t" o:hr="t" fillcolor="#a0a0a0" stroked="f"/>
               </w:pict>
             </w:r>
           </w:p>
@@ -5396,6 +5307,7 @@
             <w:r>
               <w:rPr>
                 <w:rFonts w:ascii="Times New Roman" w:hAnsi="Times New Roman" w:cs="Times New Roman"/>
+                <w:noProof/>
                 <w:sz w:val="24"/>
                 <w:szCs w:val="24"/>
                 <w:lang w:val="en-IN"/>
@@ -5512,34 +5424,7 @@
                 <w:szCs w:val="24"/>
                 <w:lang w:val="en-IN"/>
               </w:rPr>
-              <w:t xml:space="preserve"> </w:t>
-            </w:r>
-            <w:r>
-              <w:rPr>
-                <w:rFonts w:ascii="Times New Roman" w:hAnsi="Times New Roman" w:cs="Times New Roman"/>
-                <w:sz w:val="24"/>
-                <w:szCs w:val="24"/>
-                <w:lang w:val="en-IN"/>
-              </w:rPr>
-              <w:t xml:space="preserve">to </w:t>
-            </w:r>
-            <w:r>
-              <w:rPr>
-                <w:rFonts w:ascii="Times New Roman" w:hAnsi="Times New Roman" w:cs="Times New Roman"/>
-                <w:sz w:val="24"/>
-                <w:szCs w:val="24"/>
-                <w:lang w:val="en-IN"/>
-              </w:rPr>
-              <w:t xml:space="preserve">more simple function using dictionary mapping </w:t>
-            </w:r>
-            <w:r>
-              <w:rPr>
-                <w:rFonts w:ascii="Times New Roman" w:hAnsi="Times New Roman" w:cs="Times New Roman"/>
-                <w:sz w:val="24"/>
-                <w:szCs w:val="24"/>
-                <w:lang w:val="en-IN"/>
-              </w:rPr>
-              <w:t xml:space="preserve">and with docstrings and required comments, </w:t>
+              <w:t xml:space="preserve"> to more simple function using dictionary mapping and with docstrings and required comments, </w:t>
             </w:r>
             <w:r>
               <w:rPr>
@@ -5622,7 +5507,18 @@
                 <w:szCs w:val="24"/>
                 <w:lang w:val="en-IN"/>
               </w:rPr>
-              <w:t>Final Conclusion</w:t>
+              <w:t>Lab</w:t>
+            </w:r>
+            <w:r>
+              <w:rPr>
+                <w:rFonts w:ascii="Times New Roman" w:hAnsi="Times New Roman" w:cs="Times New Roman"/>
+                <w:b/>
+                <w:bCs/>
+                <w:sz w:val="24"/>
+                <w:szCs w:val="24"/>
+                <w:lang w:val="en-IN"/>
+              </w:rPr>
+              <w:t xml:space="preserve"> Conclusion</w:t>
             </w:r>
             <w:r>
               <w:rPr>
@@ -5684,25 +5580,7 @@
                 <w:szCs w:val="24"/>
                 <w:lang w:val="en-IN"/>
               </w:rPr>
-              <w:t xml:space="preserve">code either by logic, function, readability and </w:t>
-            </w:r>
-            <w:r>
-              <w:rPr>
-                <w:rFonts w:ascii="Times New Roman" w:hAnsi="Times New Roman" w:cs="Times New Roman"/>
-                <w:sz w:val="24"/>
-                <w:szCs w:val="24"/>
-                <w:lang w:val="en-IN"/>
-              </w:rPr>
-              <w:t>modular</w:t>
-            </w:r>
-            <w:r>
-              <w:rPr>
-                <w:rFonts w:ascii="Times New Roman" w:hAnsi="Times New Roman" w:cs="Times New Roman"/>
-                <w:sz w:val="24"/>
-                <w:szCs w:val="24"/>
-                <w:lang w:val="en-IN"/>
-              </w:rPr>
-              <w:t xml:space="preserve"> functions which increase the performance</w:t>
+              <w:t>code either by logic, function, readability and modular functions which increase the performance</w:t>
             </w:r>
           </w:p>
         </w:tc>
@@ -11511,6 +11389,7 @@
   <w:style w:type="character" w:default="1" w:styleId="DefaultParagraphFont">
     <w:name w:val="Default Paragraph Font"/>
     <w:uiPriority w:val="1"/>
+    <w:semiHidden/>
     <w:unhideWhenUsed/>
   </w:style>
   <w:style w:type="table" w:default="1" w:styleId="TableNormal">

</xml_diff>